<commit_message>
UPDATED DELIVERABLES/WBS - Tree Structure (UPDATED).docx
</commit_message>
<xml_diff>
--- a/documentation/projman/PROJMAN AFTER PRESENTATION (REVISIONS)/UPDATED DELIVERABLES/WBS - Tree Structure (UPDATED).docx
+++ b/documentation/projman/PROJMAN AFTER PRESENTATION (REVISIONS)/UPDATED DELIVERABLES/WBS - Tree Structure (UPDATED).docx
@@ -4916,15 +4916,7 @@
                                   <w:sz w:val="15"/>
                                   <w:szCs w:val="15"/>
                                 </w:rPr>
-                                <w:t>1.3.1.2</w:t>
-                              </w:r>
-                              <w:r>
-                                <w:rPr>
-                                  <w:rFonts w:ascii="Calibri" w:eastAsia="Calibri" w:hAnsi="Calibri"/>
-                                  <w:sz w:val="15"/>
-                                  <w:szCs w:val="15"/>
-                                </w:rPr>
-                                <w:t>.1</w:t>
+                                <w:t>1.3.1.2.1</w:t>
                               </w:r>
                             </w:p>
                             <w:p>
@@ -5005,15 +4997,7 @@
                                   <w:sz w:val="15"/>
                                   <w:szCs w:val="15"/>
                                 </w:rPr>
-                                <w:t>1.3.1.2.</w:t>
-                              </w:r>
-                              <w:r>
-                                <w:rPr>
-                                  <w:rFonts w:ascii="Calibri" w:eastAsia="Calibri" w:hAnsi="Calibri"/>
-                                  <w:sz w:val="15"/>
-                                  <w:szCs w:val="15"/>
-                                </w:rPr>
-                                <w:t>2</w:t>
+                                <w:t>1.3.1.2.2</w:t>
                               </w:r>
                             </w:p>
                           </w:txbxContent>
@@ -6082,7 +6066,7 @@
           </mc:Choice>
           <mc:Fallback>
             <w:pict>
-              <v:group w14:anchorId="581C887F" id="Canvas 73" o:spid="_x0000_s1026" editas="canvas" style="width:547.75pt;height:603.8pt;mso-position-horizontal-relative:char;mso-position-vertical-relative:line" coordsize="69564,76682" o:gfxdata="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">
+              <v:group w14:anchorId="581C887F" id="Canvas 73" o:spid="_x0000_s1026" editas="canvas" style="width:547.75pt;height:603.8pt;mso-position-horizontal-relative:char;mso-position-vertical-relative:line" coordsize="69564,76682" o:gfxdata="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">
                 <v:shapetype id="_x0000_t75" coordsize="21600,21600" o:spt="75" o:preferrelative="t" path="m@4@5l@4@11@9@11@9@5xe" filled="f" stroked="f">
                   <v:stroke joinstyle="miter"/>
                   <v:formulas>
@@ -8444,15 +8428,7 @@
                             <w:sz w:val="15"/>
                             <w:szCs w:val="15"/>
                           </w:rPr>
-                          <w:t>1.3.1.2</w:t>
-                        </w:r>
-                        <w:r>
-                          <w:rPr>
-                            <w:rFonts w:ascii="Calibri" w:eastAsia="Calibri" w:hAnsi="Calibri"/>
-                            <w:sz w:val="15"/>
-                            <w:szCs w:val="15"/>
-                          </w:rPr>
-                          <w:t>.1</w:t>
+                          <w:t>1.3.1.2.1</w:t>
                         </w:r>
                       </w:p>
                       <w:p>
@@ -8505,15 +8481,7 @@
                             <w:sz w:val="15"/>
                             <w:szCs w:val="15"/>
                           </w:rPr>
-                          <w:t>1.3.1.2.</w:t>
-                        </w:r>
-                        <w:r>
-                          <w:rPr>
-                            <w:rFonts w:ascii="Calibri" w:eastAsia="Calibri" w:hAnsi="Calibri"/>
-                            <w:sz w:val="15"/>
-                            <w:szCs w:val="15"/>
-                          </w:rPr>
-                          <w:t>2</w:t>
+                          <w:t>1.3.1.2.2</w:t>
                         </w:r>
                       </w:p>
                     </w:txbxContent>
@@ -10909,15 +10877,7 @@
                                   <w:sz w:val="15"/>
                                   <w:szCs w:val="15"/>
                                 </w:rPr>
-                                <w:t>1.3.1.2</w:t>
-                              </w:r>
-                              <w:r>
-                                <w:rPr>
-                                  <w:rFonts w:ascii="Calibri" w:eastAsia="Calibri" w:hAnsi="Calibri"/>
-                                  <w:sz w:val="15"/>
-                                  <w:szCs w:val="15"/>
-                                </w:rPr>
-                                <w:t>2.1</w:t>
+                                <w:t>1.3.1.22.1</w:t>
                               </w:r>
                             </w:p>
                           </w:txbxContent>
@@ -12955,7 +12915,7 @@
           </mc:Choice>
           <mc:Fallback>
             <w:pict>
-              <v:group w14:anchorId="513DEB24" id="Canvas 1762728587" o:spid="_x0000_s1138" editas="canvas" style="width:450.2pt;height:603.85pt;mso-position-horizontal-relative:char;mso-position-vertical-relative:line" coordsize="57169,76682" o:gfxdata="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">
+              <v:group w14:anchorId="513DEB24" id="Canvas 1762728587" o:spid="_x0000_s1138" editas="canvas" style="width:450.2pt;height:603.85pt;mso-position-horizontal-relative:char;mso-position-vertical-relative:line" coordsize="57169,76682" o:gfxdata="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">
                 <v:shape id="_x0000_s1139" type="#_x0000_t75" style="position:absolute;width:57169;height:76682;visibility:visible;mso-wrap-style:square">
                   <v:fill o:detectmouseclick="t"/>
                   <v:path o:connecttype="none"/>
@@ -13742,15 +13702,7 @@
                             <w:sz w:val="15"/>
                             <w:szCs w:val="15"/>
                           </w:rPr>
-                          <w:t>1.3.1.2</w:t>
-                        </w:r>
-                        <w:r>
-                          <w:rPr>
-                            <w:rFonts w:ascii="Calibri" w:eastAsia="Calibri" w:hAnsi="Calibri"/>
-                            <w:sz w:val="15"/>
-                            <w:szCs w:val="15"/>
-                          </w:rPr>
-                          <w:t>2.1</w:t>
+                          <w:t>1.3.1.22.1</w:t>
                         </w:r>
                       </w:p>
                     </w:txbxContent>
@@ -15755,7 +15707,14 @@
                                   <w:sz w:val="15"/>
                                   <w:szCs w:val="15"/>
                                 </w:rPr>
-                                <w:t>Time Management Plan</w:t>
+                                <w:t>Schedule</w:t>
+                              </w:r>
+                              <w:r>
+                                <w:rPr>
+                                  <w:sz w:val="15"/>
+                                  <w:szCs w:val="15"/>
+                                </w:rPr>
+                                <w:t xml:space="preserve"> Management Plan</w:t>
                               </w:r>
                               <w:r>
                                 <w:rPr>
@@ -17999,7 +17958,7 @@
           </mc:Choice>
           <mc:Fallback>
             <w:pict>
-              <v:group w14:anchorId="7AD2AB93" id="Canvas 1122967624" o:spid="_x0000_s1214" editas="canvas" style="width:450.2pt;height:603.85pt;mso-position-horizontal-relative:char;mso-position-vertical-relative:line" coordsize="57169,76682" o:gfxdata="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">
+              <v:group w14:anchorId="7AD2AB93" id="Canvas 1122967624" o:spid="_x0000_s1214" editas="canvas" style="width:450.2pt;height:603.85pt;mso-position-horizontal-relative:char;mso-position-vertical-relative:line" coordsize="57169,76682" o:gfxdata="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">
                 <v:shape id="_x0000_s1215" type="#_x0000_t75" style="position:absolute;width:57169;height:76682;visibility:visible;mso-wrap-style:square">
                   <v:fill o:detectmouseclick="t"/>
                   <v:path o:connecttype="none"/>
@@ -18265,7 +18224,14 @@
                             <w:sz w:val="15"/>
                             <w:szCs w:val="15"/>
                           </w:rPr>
-                          <w:t>Time Management Plan</w:t>
+                          <w:t>Schedule</w:t>
+                        </w:r>
+                        <w:r>
+                          <w:rPr>
+                            <w:sz w:val="15"/>
+                            <w:szCs w:val="15"/>
+                          </w:rPr>
+                          <w:t xml:space="preserve"> Management Plan</w:t>
                         </w:r>
                         <w:r>
                           <w:rPr>
@@ -21217,7 +21183,7 @@
           </mc:Choice>
           <mc:Fallback>
             <w:pict>
-              <v:group w14:anchorId="6FDC3DB6" id="Canvas 1878006668" o:spid="_x0000_s1278" editas="canvas" style="width:450.2pt;height:603.85pt;mso-position-horizontal-relative:char;mso-position-vertical-relative:line" coordsize="57169,76682" o:gfxdata="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">
+              <v:group w14:anchorId="6FDC3DB6" id="Canvas 1878006668" o:spid="_x0000_s1278" editas="canvas" style="width:450.2pt;height:603.85pt;mso-position-horizontal-relative:char;mso-position-vertical-relative:line" coordsize="57169,76682" o:gfxdata="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">
                 <v:shape id="_x0000_s1279" type="#_x0000_t75" style="position:absolute;width:57169;height:76682;visibility:visible;mso-wrap-style:square">
                   <v:fill o:detectmouseclick="t"/>
                   <v:path o:connecttype="none"/>
@@ -21983,10 +21949,6 @@
     </w:sectPr>
   </w:body>
 </w:document>
-</file>
-
-<file path=word/numbering.xml><?xml version="1.0" encoding="utf-8"?>
-<w:numbering xmlns:wpc="http://schemas.microsoft.com/office/word/2010/wordprocessingCanvas" xmlns:cx="http://schemas.microsoft.com/office/drawing/2014/chartex" xmlns:cx1="http://schemas.microsoft.com/office/drawing/2015/9/8/chartex" xmlns:cx2="http://schemas.microsoft.com/office/drawing/2015/10/21/chartex" xmlns:cx3="http://schemas.microsoft.com/office/drawing/2016/5/9/chartex" xmlns:cx4="http://schemas.microsoft.com/office/drawing/2016/5/10/chartex" xmlns:cx5="http://schemas.microsoft.com/office/drawing/2016/5/11/chartex" xmlns:cx6="http://schemas.microsoft.com/office/drawing/2016/5/12/chartex" xmlns:cx7="http://schemas.microsoft.com/office/drawing/2016/5/13/chartex" xmlns:cx8="http://schemas.microsoft.com/office/drawing/2016/5/14/chartex" xmlns:mc="http://schemas.openxmlformats.org/markup-compatibility/2006" xmlns:aink="http://schemas.microsoft.com/office/drawing/2016/ink" xmlns:am3d="http://schemas.microsoft.com/office/drawing/2017/model3d" xmlns:o="urn:schemas-microsoft-com:office:office" xmlns:oel="http://schemas.microsoft.com/office/2019/extlst" xmlns:r="http://schemas.openxmlformats.org/officeDocument/2006/relationships" xmlns:m="http://schemas.openxmlformats.org/officeDocument/2006/math" xmlns:v="urn:schemas-microsoft-com:vml" xmlns:wp14="http://schemas.microsoft.com/office/word/2010/wordprocessingDrawing" xmlns:wp="http://schemas.openxmlformats.org/drawingml/2006/wordprocessingDrawing" xmlns:w10="urn:schemas-microsoft-com:office:word" xmlns:w="http://schemas.openxmlformats.org/wordprocessingml/2006/main" xmlns:w14="http://schemas.microsoft.com/office/word/2010/wordml" xmlns:w15="http://schemas.microsoft.com/office/word/2012/wordml" xmlns:w16cex="http://schemas.microsoft.com/office/word/2018/wordml/cex" xmlns:w16cid="http://schemas.microsoft.com/office/word/2016/wordml/cid" xmlns:w16="http://schemas.microsoft.com/office/word/2018/wordml" xmlns:w16sdtdh="http://schemas.microsoft.com/office/word/2020/wordml/sdtdatahash" xmlns:w16se="http://schemas.microsoft.com/office/word/2015/wordml/symex" xmlns:wpg="http://schemas.microsoft.com/office/word/2010/wordprocessingGroup" xmlns:wpi="http://schemas.microsoft.com/office/word/2010/wordprocessingInk" xmlns:wne="http://schemas.microsoft.com/office/word/2006/wordml" xmlns:wps="http://schemas.microsoft.com/office/word/2010/wordprocessingShape" mc:Ignorable="w14 w15 w16se w16cid w16 w16cex w16sdtdh wp14"/>
 </file>
 
 <file path=word/styles.xml><?xml version="1.0" encoding="utf-8"?>
@@ -22728,6 +22690,23 @@
 </file>
 
 <file path=customXml/item1.xml><?xml version="1.0" encoding="utf-8"?>
+<p:properties xmlns:p="http://schemas.microsoft.com/office/2006/metadata/properties" xmlns:xsi="http://www.w3.org/2001/XMLSchema-instance" xmlns:pc="http://schemas.microsoft.com/office/infopath/2007/PartnerControls">
+  <documentManagement>
+    <_activity xmlns="00363bb3-e74f-4104-86a2-6ab0a07f612a" xsi:nil="true"/>
+  </documentManagement>
+</p:properties>
+</file>
+
+<file path=customXml/item2.xml><?xml version="1.0" encoding="utf-8"?>
+<?mso-contentType ?>
+<FormTemplates xmlns="http://schemas.microsoft.com/sharepoint/v3/contenttype/forms">
+  <Display>DocumentLibraryForm</Display>
+  <Edit>DocumentLibraryForm</Edit>
+  <New>DocumentLibraryForm</New>
+</FormTemplates>
+</file>
+
+<file path=customXml/item3.xml><?xml version="1.0" encoding="utf-8"?>
 <ct:contentTypeSchema xmlns:ct="http://schemas.microsoft.com/office/2006/metadata/contentType" xmlns:ma="http://schemas.microsoft.com/office/2006/metadata/properties/metaAttributes" ct:_="" ma:_="" ma:contentTypeName="Document" ma:contentTypeID="0x010100D78B4DC4D3429E40BE9A34E9AF88143A" ma:contentTypeVersion="14" ma:contentTypeDescription="Create a new document." ma:contentTypeScope="" ma:versionID="a4631517c845cbf22fca22d024eb1064">
   <xsd:schema xmlns:xsd="http://www.w3.org/2001/XMLSchema" xmlns:xs="http://www.w3.org/2001/XMLSchema" xmlns:p="http://schemas.microsoft.com/office/2006/metadata/properties" xmlns:ns3="00363bb3-e74f-4104-86a2-6ab0a07f612a" xmlns:ns4="caacfb58-780e-4416-9bbb-ed7f20a98dcc" targetNamespace="http://schemas.microsoft.com/office/2006/metadata/properties" ma:root="true" ma:fieldsID="ea25accf7f2bf05bf9cdb988f66a3eed" ns3:_="" ns4:_="">
     <xsd:import namespace="00363bb3-e74f-4104-86a2-6ab0a07f612a"/>
@@ -22956,24 +22935,25 @@
 </ct:contentTypeSchema>
 </file>
 
-<file path=customXml/item2.xml><?xml version="1.0" encoding="utf-8"?>
-<?mso-contentType ?>
-<FormTemplates xmlns="http://schemas.microsoft.com/sharepoint/v3/contenttype/forms">
-  <Display>DocumentLibraryForm</Display>
-  <Edit>DocumentLibraryForm</Edit>
-  <New>DocumentLibraryForm</New>
-</FormTemplates>
+<file path=customXml/itemProps1.xml><?xml version="1.0" encoding="utf-8"?>
+<ds:datastoreItem xmlns:ds="http://schemas.openxmlformats.org/officeDocument/2006/customXml" ds:itemID="{B18501CF-6F7B-4934-A945-972869166720}">
+  <ds:schemaRefs>
+    <ds:schemaRef ds:uri="http://schemas.microsoft.com/office/2006/metadata/properties"/>
+    <ds:schemaRef ds:uri="http://schemas.microsoft.com/office/infopath/2007/PartnerControls"/>
+    <ds:schemaRef ds:uri="00363bb3-e74f-4104-86a2-6ab0a07f612a"/>
+  </ds:schemaRefs>
+</ds:datastoreItem>
 </file>
 
-<file path=customXml/item3.xml><?xml version="1.0" encoding="utf-8"?>
-<p:properties xmlns:p="http://schemas.microsoft.com/office/2006/metadata/properties" xmlns:xsi="http://www.w3.org/2001/XMLSchema-instance" xmlns:pc="http://schemas.microsoft.com/office/infopath/2007/PartnerControls">
-  <documentManagement>
-    <_activity xmlns="00363bb3-e74f-4104-86a2-6ab0a07f612a" xsi:nil="true"/>
-  </documentManagement>
-</p:properties>
+<file path=customXml/itemProps2.xml><?xml version="1.0" encoding="utf-8"?>
+<ds:datastoreItem xmlns:ds="http://schemas.openxmlformats.org/officeDocument/2006/customXml" ds:itemID="{EE524864-19BB-4141-8B43-4EB392CD2527}">
+  <ds:schemaRefs>
+    <ds:schemaRef ds:uri="http://schemas.microsoft.com/sharepoint/v3/contenttype/forms"/>
+  </ds:schemaRefs>
+</ds:datastoreItem>
 </file>
 
-<file path=customXml/itemProps1.xml><?xml version="1.0" encoding="utf-8"?>
+<file path=customXml/itemProps3.xml><?xml version="1.0" encoding="utf-8"?>
 <ds:datastoreItem xmlns:ds="http://schemas.openxmlformats.org/officeDocument/2006/customXml" ds:itemID="{77706D6F-CA5A-4925-BD55-D2A563597BDF}">
   <ds:schemaRefs>
     <ds:schemaRef ds:uri="http://schemas.microsoft.com/office/2006/metadata/contentType"/>
@@ -22990,29 +22970,4 @@
     <ds:schemaRef ds:uri="http://schemas.microsoft.com/internal/obd"/>
   </ds:schemaRefs>
 </ds:datastoreItem>
-</file>
-
-<file path=customXml/itemProps2.xml><?xml version="1.0" encoding="utf-8"?>
-<ds:datastoreItem xmlns:ds="http://schemas.openxmlformats.org/officeDocument/2006/customXml" ds:itemID="{EE524864-19BB-4141-8B43-4EB392CD2527}">
-  <ds:schemaRefs>
-    <ds:schemaRef ds:uri="http://schemas.microsoft.com/sharepoint/v3/contenttype/forms"/>
-  </ds:schemaRefs>
-</ds:datastoreItem>
-</file>
-
-<file path=customXml/itemProps3.xml><?xml version="1.0" encoding="utf-8"?>
-<ds:datastoreItem xmlns:ds="http://schemas.openxmlformats.org/officeDocument/2006/customXml" ds:itemID="{B18501CF-6F7B-4934-A945-972869166720}">
-  <ds:schemaRefs>
-    <ds:schemaRef ds:uri="http://schemas.microsoft.com/office/2006/metadata/properties"/>
-    <ds:schemaRef ds:uri="http://purl.org/dc/elements/1.1/"/>
-    <ds:schemaRef ds:uri="caacfb58-780e-4416-9bbb-ed7f20a98dcc"/>
-    <ds:schemaRef ds:uri="http://purl.org/dc/terms/"/>
-    <ds:schemaRef ds:uri="http://schemas.microsoft.com/office/infopath/2007/PartnerControls"/>
-    <ds:schemaRef ds:uri="http://schemas.openxmlformats.org/package/2006/metadata/core-properties"/>
-    <ds:schemaRef ds:uri="http://schemas.microsoft.com/office/2006/documentManagement/types"/>
-    <ds:schemaRef ds:uri="00363bb3-e74f-4104-86a2-6ab0a07f612a"/>
-    <ds:schemaRef ds:uri="http://www.w3.org/XML/1998/namespace"/>
-    <ds:schemaRef ds:uri="http://purl.org/dc/dcmitype/"/>
-  </ds:schemaRefs>
-</ds:datastoreItem>
 </file>
</xml_diff>